<commit_message>
Update on Class diagram and Report
</commit_message>
<xml_diff>
--- a/KDM/Lab1/Lab1Report.docx
+++ b/KDM/Lab1/Lab1Report.docx
@@ -5,46 +5,39 @@
     <w:p>
       <w:pPr>
         <w:jc w:val="center"/>
-      </w:pPr>
-      <w:r>
-        <w:t>ER Diagram</w:t>
-      </w:r>
-    </w:p>
-    <w:p>
-      <w:pPr>
-        <w:jc w:val="center"/>
-      </w:pPr>
-    </w:p>
-    <w:p>
-      <w:pPr>
-        <w:jc w:val="center"/>
         <w:rPr>
           <w:b/>
           <w:sz w:val="36"/>
           <w:u w:val="single"/>
         </w:rPr>
       </w:pPr>
-      <w:proofErr w:type="spellStart"/>
       <w:r>
         <w:rPr>
           <w:b/>
           <w:sz w:val="36"/>
           <w:u w:val="single"/>
         </w:rPr>
-        <w:t>ScrumDo</w:t>
-      </w:r>
-      <w:proofErr w:type="spellEnd"/>
-    </w:p>
-    <w:p>
+        <w:t>ER Diagram</w:t>
+      </w:r>
+    </w:p>
+    <w:p>
+      <w:pPr>
+        <w:jc w:val="center"/>
+        <w:rPr>
+          <w:b/>
+          <w:sz w:val="36"/>
+          <w:u w:val="single"/>
+        </w:rPr>
+      </w:pPr>
       <w:r>
         <w:rPr>
           <w:noProof/>
         </w:rPr>
         <w:drawing>
-          <wp:inline distT="0" distB="0" distL="0" distR="0" wp14:anchorId="1016987E" wp14:editId="6E8C767D">
+          <wp:inline distT="0" distB="0" distL="0" distR="0" wp14:anchorId="78685D2D" wp14:editId="31F8FFD7">
             <wp:extent cx="5943600" cy="3343275"/>
             <wp:effectExtent l="0" t="0" r="0" b="9525"/>
-            <wp:docPr id="2" name="Picture 2"/>
+            <wp:docPr id="19" name="Picture 19"/>
             <wp:cNvGraphicFramePr>
               <a:graphicFrameLocks xmlns:a="http://schemas.openxmlformats.org/drawingml/2006/main" noChangeAspect="1"/>
             </wp:cNvGraphicFramePr>
@@ -79,111 +72,35 @@
     </w:p>
     <w:p>
       <w:pPr>
-        <w:rPr>
-          <w:noProof/>
-        </w:rPr>
-      </w:pPr>
-    </w:p>
-    <w:p>
-      <w:pPr>
-        <w:rPr>
-          <w:noProof/>
-        </w:rPr>
-      </w:pPr>
-    </w:p>
-    <w:p>
-      <w:pPr>
-        <w:rPr>
-          <w:noProof/>
-        </w:rPr>
-      </w:pPr>
-    </w:p>
-    <w:p>
-      <w:pPr>
-        <w:rPr>
-          <w:noProof/>
-        </w:rPr>
-      </w:pPr>
-    </w:p>
-    <w:p>
-      <w:pPr>
-        <w:rPr>
-          <w:noProof/>
-        </w:rPr>
-      </w:pPr>
-    </w:p>
-    <w:p>
-      <w:pPr>
-        <w:rPr>
-          <w:noProof/>
-        </w:rPr>
-      </w:pPr>
-    </w:p>
-    <w:p>
-      <w:pPr>
-        <w:rPr>
-          <w:noProof/>
-        </w:rPr>
-      </w:pPr>
-    </w:p>
-    <w:p>
-      <w:pPr>
-        <w:rPr>
-          <w:noProof/>
-        </w:rPr>
-      </w:pPr>
-    </w:p>
-    <w:p>
-      <w:pPr>
-        <w:rPr>
-          <w:noProof/>
-        </w:rPr>
-      </w:pPr>
-    </w:p>
-    <w:p>
-      <w:pPr>
-        <w:rPr>
-          <w:noProof/>
-        </w:rPr>
-      </w:pPr>
-    </w:p>
-    <w:p>
-      <w:pPr>
-        <w:rPr>
-          <w:noProof/>
-        </w:rPr>
-      </w:pPr>
-    </w:p>
-    <w:p>
-      <w:pPr>
-        <w:rPr>
-          <w:noProof/>
-        </w:rPr>
-      </w:pPr>
-    </w:p>
-    <w:p>
-      <w:pPr>
-        <w:rPr>
-          <w:noProof/>
-        </w:rPr>
-      </w:pPr>
-      <w:r>
-        <w:rPr>
-          <w:noProof/>
-        </w:rPr>
-        <w:t>Adding Story</w:t>
-      </w:r>
-    </w:p>
-    <w:p>
+        <w:jc w:val="center"/>
+        <w:rPr>
+          <w:b/>
+          <w:sz w:val="36"/>
+          <w:u w:val="single"/>
+        </w:rPr>
+      </w:pPr>
+      <w:r>
+        <w:rPr>
+          <w:b/>
+          <w:sz w:val="36"/>
+          <w:u w:val="single"/>
+        </w:rPr>
+        <w:t>Class Diagram</w:t>
+      </w:r>
+    </w:p>
+    <w:p>
+      <w:pPr>
+        <w:jc w:val="center"/>
+      </w:pPr>
       <w:r>
         <w:rPr>
           <w:noProof/>
         </w:rPr>
         <w:drawing>
-          <wp:inline distT="0" distB="0" distL="0" distR="0" wp14:anchorId="0A365D23" wp14:editId="4D520853">
+          <wp:inline distT="0" distB="0" distL="0" distR="0" wp14:anchorId="6C8B02D5" wp14:editId="0F09C1F0">
             <wp:extent cx="5943600" cy="3343275"/>
             <wp:effectExtent l="0" t="0" r="0" b="9525"/>
-            <wp:docPr id="3" name="Picture 3"/>
+            <wp:docPr id="11" name="Picture 11"/>
             <wp:cNvGraphicFramePr>
               <a:graphicFrameLocks xmlns:a="http://schemas.openxmlformats.org/drawingml/2006/main" noChangeAspect="1"/>
             </wp:cNvGraphicFramePr>
@@ -215,20 +132,40 @@
           </wp:inline>
         </w:drawing>
       </w:r>
-    </w:p>
-    <w:p>
-      <w:pPr>
-        <w:spacing w:line="240" w:lineRule="auto"/>
-      </w:pPr>
-      <w:r>
-        <w:rPr>
-          <w:noProof/>
-        </w:rPr>
+      <w:bookmarkStart w:id="0" w:name="_GoBack"/>
+      <w:bookmarkEnd w:id="0"/>
+    </w:p>
+    <w:p>
+      <w:pPr>
+        <w:jc w:val="center"/>
+        <w:rPr>
+          <w:b/>
+          <w:sz w:val="36"/>
+          <w:u w:val="single"/>
+        </w:rPr>
+      </w:pPr>
+      <w:proofErr w:type="spellStart"/>
+      <w:r>
+        <w:rPr>
+          <w:b/>
+          <w:sz w:val="36"/>
+          <w:u w:val="single"/>
+        </w:rPr>
+        <w:t>ScrumDo</w:t>
+      </w:r>
+      <w:proofErr w:type="spellEnd"/>
+    </w:p>
+    <w:p>
+      <w:r>
+        <w:rPr>
+          <w:noProof/>
+        </w:rPr>
+        <w:lastRenderedPageBreak/>
         <w:drawing>
-          <wp:inline distT="0" distB="0" distL="0" distR="0" wp14:anchorId="661211B4" wp14:editId="3BB8BE77">
+          <wp:inline distT="0" distB="0" distL="0" distR="0" wp14:anchorId="1016987E" wp14:editId="6E8C767D">
             <wp:extent cx="5943600" cy="3343275"/>
             <wp:effectExtent l="0" t="0" r="0" b="9525"/>
-            <wp:docPr id="1" name="Picture 1"/>
+            <wp:docPr id="2" name="Picture 2"/>
             <wp:cNvGraphicFramePr>
               <a:graphicFrameLocks xmlns:a="http://schemas.openxmlformats.org/drawingml/2006/main" noChangeAspect="1"/>
             </wp:cNvGraphicFramePr>
@@ -263,18 +200,112 @@
     </w:p>
     <w:p>
       <w:pPr>
-        <w:spacing w:line="240" w:lineRule="auto"/>
-      </w:pPr>
+        <w:rPr>
+          <w:noProof/>
+        </w:rPr>
+      </w:pPr>
+    </w:p>
+    <w:p>
+      <w:pPr>
+        <w:rPr>
+          <w:noProof/>
+        </w:rPr>
+      </w:pPr>
+    </w:p>
+    <w:p>
+      <w:pPr>
+        <w:rPr>
+          <w:noProof/>
+        </w:rPr>
+      </w:pPr>
+    </w:p>
+    <w:p>
+      <w:pPr>
+        <w:rPr>
+          <w:noProof/>
+        </w:rPr>
+      </w:pPr>
+    </w:p>
+    <w:p>
+      <w:pPr>
+        <w:rPr>
+          <w:noProof/>
+        </w:rPr>
+      </w:pPr>
+    </w:p>
+    <w:p>
+      <w:pPr>
+        <w:rPr>
+          <w:noProof/>
+        </w:rPr>
+      </w:pPr>
+    </w:p>
+    <w:p>
+      <w:pPr>
+        <w:rPr>
+          <w:noProof/>
+        </w:rPr>
+      </w:pPr>
+    </w:p>
+    <w:p>
+      <w:pPr>
+        <w:rPr>
+          <w:noProof/>
+        </w:rPr>
+      </w:pPr>
+    </w:p>
+    <w:p>
+      <w:pPr>
+        <w:rPr>
+          <w:noProof/>
+        </w:rPr>
+      </w:pPr>
+    </w:p>
+    <w:p>
+      <w:pPr>
+        <w:rPr>
+          <w:noProof/>
+        </w:rPr>
+      </w:pPr>
+    </w:p>
+    <w:p>
+      <w:pPr>
+        <w:rPr>
+          <w:noProof/>
+        </w:rPr>
+      </w:pPr>
+    </w:p>
+    <w:p>
+      <w:pPr>
+        <w:rPr>
+          <w:noProof/>
+        </w:rPr>
+      </w:pPr>
+    </w:p>
+    <w:p>
+      <w:pPr>
+        <w:rPr>
+          <w:noProof/>
+        </w:rPr>
+      </w:pPr>
+      <w:r>
+        <w:rPr>
+          <w:noProof/>
+        </w:rPr>
+        <w:t>Adding Story</w:t>
+      </w:r>
+    </w:p>
+    <w:p>
       <w:r>
         <w:rPr>
           <w:noProof/>
         </w:rPr>
         <w:lastRenderedPageBreak/>
         <w:drawing>
-          <wp:inline distT="0" distB="0" distL="0" distR="0" wp14:anchorId="2714E177" wp14:editId="1B7DBA52">
+          <wp:inline distT="0" distB="0" distL="0" distR="0" wp14:anchorId="0A365D23" wp14:editId="4D520853">
             <wp:extent cx="5943600" cy="3343275"/>
             <wp:effectExtent l="0" t="0" r="0" b="9525"/>
-            <wp:docPr id="4" name="Picture 4"/>
+            <wp:docPr id="3" name="Picture 3"/>
             <wp:cNvGraphicFramePr>
               <a:graphicFrameLocks xmlns:a="http://schemas.openxmlformats.org/drawingml/2006/main" noChangeAspect="1"/>
             </wp:cNvGraphicFramePr>
@@ -313,30 +344,13 @@
       </w:pPr>
       <w:r>
         <w:rPr>
-          <w:u w:val="single"/>
-        </w:rPr>
-        <w:t>Iterations</w:t>
-      </w:r>
-      <w:r>
-        <w:rPr>
-          <w:u w:val="single"/>
-        </w:rPr>
-        <w:t>:</w:t>
-      </w:r>
-    </w:p>
-    <w:p>
-      <w:pPr>
-        <w:spacing w:line="240" w:lineRule="auto"/>
-      </w:pPr>
-      <w:r>
-        <w:rPr>
           <w:noProof/>
         </w:rPr>
         <w:drawing>
-          <wp:inline distT="0" distB="0" distL="0" distR="0" wp14:anchorId="75256926" wp14:editId="475B0E25">
+          <wp:inline distT="0" distB="0" distL="0" distR="0" wp14:anchorId="661211B4" wp14:editId="3BB8BE77">
             <wp:extent cx="5943600" cy="3343275"/>
             <wp:effectExtent l="0" t="0" r="0" b="9525"/>
-            <wp:docPr id="5" name="Picture 5"/>
+            <wp:docPr id="1" name="Picture 1"/>
             <wp:cNvGraphicFramePr>
               <a:graphicFrameLocks xmlns:a="http://schemas.openxmlformats.org/drawingml/2006/main" noChangeAspect="1"/>
             </wp:cNvGraphicFramePr>
@@ -372,32 +386,6 @@
     <w:p>
       <w:pPr>
         <w:spacing w:line="240" w:lineRule="auto"/>
-        <w:rPr>
-          <w:noProof/>
-          <w:u w:val="single"/>
-        </w:rPr>
-      </w:pPr>
-      <w:r>
-        <w:rPr>
-          <w:noProof/>
-          <w:u w:val="single"/>
-        </w:rPr>
-        <w:t>Final Report</w:t>
-      </w:r>
-      <w:r>
-        <w:rPr>
-          <w:noProof/>
-          <w:u w:val="single"/>
-        </w:rPr>
-        <w:t>/ BurnDown</w:t>
-      </w:r>
-    </w:p>
-    <w:p>
-      <w:pPr>
-        <w:spacing w:line="240" w:lineRule="auto"/>
-        <w:rPr>
-          <w:noProof/>
-        </w:rPr>
       </w:pPr>
       <w:r>
         <w:rPr>
@@ -405,10 +393,10 @@
         </w:rPr>
         <w:lastRenderedPageBreak/>
         <w:drawing>
-          <wp:inline distT="0" distB="0" distL="0" distR="0" wp14:anchorId="2B5EADA2" wp14:editId="006E22F2">
+          <wp:inline distT="0" distB="0" distL="0" distR="0" wp14:anchorId="2714E177" wp14:editId="1B7DBA52">
             <wp:extent cx="5943600" cy="3343275"/>
             <wp:effectExtent l="0" t="0" r="0" b="9525"/>
-            <wp:docPr id="8" name="Picture 8"/>
+            <wp:docPr id="4" name="Picture 4"/>
             <wp:cNvGraphicFramePr>
               <a:graphicFrameLocks xmlns:a="http://schemas.openxmlformats.org/drawingml/2006/main" noChangeAspect="1"/>
             </wp:cNvGraphicFramePr>
@@ -445,19 +433,17 @@
       <w:pPr>
         <w:spacing w:line="240" w:lineRule="auto"/>
       </w:pPr>
-    </w:p>
-    <w:p>
-      <w:pPr>
-        <w:spacing w:line="240" w:lineRule="auto"/>
-        <w:rPr>
-          <w:u w:val="single"/>
-        </w:rPr>
-      </w:pPr>
-      <w:r>
-        <w:rPr>
-          <w:u w:val="single"/>
-        </w:rPr>
-        <w:t>Moving iterations</w:t>
+      <w:r>
+        <w:rPr>
+          <w:u w:val="single"/>
+        </w:rPr>
+        <w:t>Iterations</w:t>
+      </w:r>
+      <w:r>
+        <w:rPr>
+          <w:u w:val="single"/>
+        </w:rPr>
+        <w:t>:</w:t>
       </w:r>
     </w:p>
     <w:p>
@@ -469,10 +455,10 @@
           <w:noProof/>
         </w:rPr>
         <w:drawing>
-          <wp:inline distT="0" distB="0" distL="0" distR="0" wp14:anchorId="0F4E60CD" wp14:editId="7A9E2835">
+          <wp:inline distT="0" distB="0" distL="0" distR="0" wp14:anchorId="75256926" wp14:editId="475B0E25">
             <wp:extent cx="5943600" cy="3343275"/>
             <wp:effectExtent l="0" t="0" r="0" b="9525"/>
-            <wp:docPr id="6" name="Picture 6"/>
+            <wp:docPr id="5" name="Picture 5"/>
             <wp:cNvGraphicFramePr>
               <a:graphicFrameLocks xmlns:a="http://schemas.openxmlformats.org/drawingml/2006/main" noChangeAspect="1"/>
             </wp:cNvGraphicFramePr>
@@ -508,11 +494,32 @@
     <w:p>
       <w:pPr>
         <w:spacing w:line="240" w:lineRule="auto"/>
-      </w:pPr>
-    </w:p>
-    <w:p>
-      <w:pPr>
-        <w:spacing w:line="240" w:lineRule="auto"/>
+        <w:rPr>
+          <w:noProof/>
+          <w:u w:val="single"/>
+        </w:rPr>
+      </w:pPr>
+      <w:r>
+        <w:rPr>
+          <w:noProof/>
+          <w:u w:val="single"/>
+        </w:rPr>
+        <w:t>Final Report</w:t>
+      </w:r>
+      <w:r>
+        <w:rPr>
+          <w:noProof/>
+          <w:u w:val="single"/>
+        </w:rPr>
+        <w:t>/ BurnDown</w:t>
+      </w:r>
+    </w:p>
+    <w:p>
+      <w:pPr>
+        <w:spacing w:line="240" w:lineRule="auto"/>
+        <w:rPr>
+          <w:noProof/>
+        </w:rPr>
       </w:pPr>
       <w:r>
         <w:rPr>
@@ -520,10 +527,10 @@
         </w:rPr>
         <w:lastRenderedPageBreak/>
         <w:drawing>
-          <wp:inline distT="0" distB="0" distL="0" distR="0" wp14:anchorId="4349FF32" wp14:editId="19B8EA68">
+          <wp:inline distT="0" distB="0" distL="0" distR="0" wp14:anchorId="2B5EADA2" wp14:editId="006E22F2">
             <wp:extent cx="5943600" cy="3343275"/>
             <wp:effectExtent l="0" t="0" r="0" b="9525"/>
-            <wp:docPr id="7" name="Picture 7"/>
+            <wp:docPr id="8" name="Picture 8"/>
             <wp:cNvGraphicFramePr>
               <a:graphicFrameLocks xmlns:a="http://schemas.openxmlformats.org/drawingml/2006/main" noChangeAspect="1"/>
             </wp:cNvGraphicFramePr>
@@ -564,6 +571,121 @@
     <w:p>
       <w:pPr>
         <w:spacing w:line="240" w:lineRule="auto"/>
+        <w:rPr>
+          <w:u w:val="single"/>
+        </w:rPr>
+      </w:pPr>
+      <w:r>
+        <w:rPr>
+          <w:u w:val="single"/>
+        </w:rPr>
+        <w:t>Moving iterations</w:t>
+      </w:r>
+    </w:p>
+    <w:p>
+      <w:pPr>
+        <w:spacing w:line="240" w:lineRule="auto"/>
+      </w:pPr>
+      <w:r>
+        <w:rPr>
+          <w:noProof/>
+        </w:rPr>
+        <w:drawing>
+          <wp:inline distT="0" distB="0" distL="0" distR="0" wp14:anchorId="0F4E60CD" wp14:editId="7A9E2835">
+            <wp:extent cx="5943600" cy="3343275"/>
+            <wp:effectExtent l="0" t="0" r="0" b="9525"/>
+            <wp:docPr id="6" name="Picture 6"/>
+            <wp:cNvGraphicFramePr>
+              <a:graphicFrameLocks xmlns:a="http://schemas.openxmlformats.org/drawingml/2006/main" noChangeAspect="1"/>
+            </wp:cNvGraphicFramePr>
+            <a:graphic xmlns:a="http://schemas.openxmlformats.org/drawingml/2006/main">
+              <a:graphicData uri="http://schemas.openxmlformats.org/drawingml/2006/picture">
+                <pic:pic xmlns:pic="http://schemas.openxmlformats.org/drawingml/2006/picture">
+                  <pic:nvPicPr>
+                    <pic:cNvPr id="0" name=""/>
+                    <pic:cNvPicPr/>
+                  </pic:nvPicPr>
+                  <pic:blipFill>
+                    <a:blip r:embed="rId13"/>
+                    <a:stretch>
+                      <a:fillRect/>
+                    </a:stretch>
+                  </pic:blipFill>
+                  <pic:spPr>
+                    <a:xfrm>
+                      <a:off x="0" y="0"/>
+                      <a:ext cx="5943600" cy="3343275"/>
+                    </a:xfrm>
+                    <a:prstGeom prst="rect">
+                      <a:avLst/>
+                    </a:prstGeom>
+                  </pic:spPr>
+                </pic:pic>
+              </a:graphicData>
+            </a:graphic>
+          </wp:inline>
+        </w:drawing>
+      </w:r>
+    </w:p>
+    <w:p>
+      <w:pPr>
+        <w:spacing w:line="240" w:lineRule="auto"/>
+      </w:pPr>
+    </w:p>
+    <w:p>
+      <w:pPr>
+        <w:spacing w:line="240" w:lineRule="auto"/>
+      </w:pPr>
+      <w:r>
+        <w:rPr>
+          <w:noProof/>
+        </w:rPr>
+        <w:lastRenderedPageBreak/>
+        <w:drawing>
+          <wp:inline distT="0" distB="0" distL="0" distR="0" wp14:anchorId="4349FF32" wp14:editId="19B8EA68">
+            <wp:extent cx="5943600" cy="3343275"/>
+            <wp:effectExtent l="0" t="0" r="0" b="9525"/>
+            <wp:docPr id="7" name="Picture 7"/>
+            <wp:cNvGraphicFramePr>
+              <a:graphicFrameLocks xmlns:a="http://schemas.openxmlformats.org/drawingml/2006/main" noChangeAspect="1"/>
+            </wp:cNvGraphicFramePr>
+            <a:graphic xmlns:a="http://schemas.openxmlformats.org/drawingml/2006/main">
+              <a:graphicData uri="http://schemas.openxmlformats.org/drawingml/2006/picture">
+                <pic:pic xmlns:pic="http://schemas.openxmlformats.org/drawingml/2006/picture">
+                  <pic:nvPicPr>
+                    <pic:cNvPr id="0" name=""/>
+                    <pic:cNvPicPr/>
+                  </pic:nvPicPr>
+                  <pic:blipFill>
+                    <a:blip r:embed="rId14"/>
+                    <a:stretch>
+                      <a:fillRect/>
+                    </a:stretch>
+                  </pic:blipFill>
+                  <pic:spPr>
+                    <a:xfrm>
+                      <a:off x="0" y="0"/>
+                      <a:ext cx="5943600" cy="3343275"/>
+                    </a:xfrm>
+                    <a:prstGeom prst="rect">
+                      <a:avLst/>
+                    </a:prstGeom>
+                  </pic:spPr>
+                </pic:pic>
+              </a:graphicData>
+            </a:graphic>
+          </wp:inline>
+        </w:drawing>
+      </w:r>
+    </w:p>
+    <w:p>
+      <w:pPr>
+        <w:spacing w:line="240" w:lineRule="auto"/>
+      </w:pPr>
+    </w:p>
+    <w:p>
+      <w:pPr>
+        <w:spacing w:line="240" w:lineRule="auto"/>
         <w:jc w:val="center"/>
         <w:rPr>
           <w:b/>
@@ -626,7 +748,7 @@
                     <pic:cNvPicPr/>
                   </pic:nvPicPr>
                   <pic:blipFill>
-                    <a:blip r:embed="rId13"/>
+                    <a:blip r:embed="rId15"/>
                     <a:stretch>
                       <a:fillRect/>
                     </a:stretch>
@@ -776,7 +898,7 @@
                     <pic:cNvPicPr/>
                   </pic:nvPicPr>
                   <pic:blipFill>
-                    <a:blip r:embed="rId14"/>
+                    <a:blip r:embed="rId16"/>
                     <a:stretch>
                       <a:fillRect/>
                     </a:stretch>
@@ -835,7 +957,7 @@
                     <pic:cNvPicPr/>
                   </pic:nvPicPr>
                   <pic:blipFill>
-                    <a:blip r:embed="rId15"/>
+                    <a:blip r:embed="rId17"/>
                     <a:stretch>
                       <a:fillRect/>
                     </a:stretch>
@@ -894,7 +1016,7 @@
                     <pic:cNvPicPr/>
                   </pic:nvPicPr>
                   <pic:blipFill>
-                    <a:blip r:embed="rId16"/>
+                    <a:blip r:embed="rId18"/>
                     <a:stretch>
                       <a:fillRect/>
                     </a:stretch>
@@ -914,8 +1036,174 @@
           </wp:inline>
         </w:drawing>
       </w:r>
-      <w:bookmarkStart w:id="0" w:name="_GoBack"/>
-      <w:bookmarkEnd w:id="0"/>
+    </w:p>
+    <w:p>
+      <w:pPr>
+        <w:spacing w:line="240" w:lineRule="auto"/>
+      </w:pPr>
+      <w:r>
+        <w:t>Add contents</w:t>
+      </w:r>
+    </w:p>
+    <w:p>
+      <w:pPr>
+        <w:spacing w:line="240" w:lineRule="auto"/>
+      </w:pPr>
+      <w:r>
+        <w:rPr>
+          <w:noProof/>
+        </w:rPr>
+        <w:drawing>
+          <wp:inline distT="0" distB="0" distL="0" distR="0" wp14:anchorId="2C6228D8" wp14:editId="5797FD94">
+            <wp:extent cx="5943600" cy="3814445"/>
+            <wp:effectExtent l="0" t="0" r="0" b="0"/>
+            <wp:docPr id="15" name="Picture 15"/>
+            <wp:cNvGraphicFramePr>
+              <a:graphicFrameLocks xmlns:a="http://schemas.openxmlformats.org/drawingml/2006/main" noChangeAspect="1"/>
+            </wp:cNvGraphicFramePr>
+            <a:graphic xmlns:a="http://schemas.openxmlformats.org/drawingml/2006/main">
+              <a:graphicData uri="http://schemas.openxmlformats.org/drawingml/2006/picture">
+                <pic:pic xmlns:pic="http://schemas.openxmlformats.org/drawingml/2006/picture">
+                  <pic:nvPicPr>
+                    <pic:cNvPr id="0" name=""/>
+                    <pic:cNvPicPr/>
+                  </pic:nvPicPr>
+                  <pic:blipFill>
+                    <a:blip r:embed="rId19"/>
+                    <a:stretch>
+                      <a:fillRect/>
+                    </a:stretch>
+                  </pic:blipFill>
+                  <pic:spPr>
+                    <a:xfrm>
+                      <a:off x="0" y="0"/>
+                      <a:ext cx="5943600" cy="3814445"/>
+                    </a:xfrm>
+                    <a:prstGeom prst="rect">
+                      <a:avLst/>
+                    </a:prstGeom>
+                  </pic:spPr>
+                </pic:pic>
+              </a:graphicData>
+            </a:graphic>
+          </wp:inline>
+        </w:drawing>
+      </w:r>
+    </w:p>
+    <w:p>
+      <w:pPr>
+        <w:spacing w:line="240" w:lineRule="auto"/>
+      </w:pPr>
+      <w:r>
+        <w:lastRenderedPageBreak/>
+        <w:t xml:space="preserve">Upon opening repository in Desktop app of </w:t>
+      </w:r>
+      <w:proofErr w:type="spellStart"/>
+      <w:r>
+        <w:t>GitHub</w:t>
+      </w:r>
+      <w:proofErr w:type="spellEnd"/>
+      <w:r>
+        <w:t xml:space="preserve"> you can see uncommitted changes.</w:t>
+      </w:r>
+    </w:p>
+    <w:p>
+      <w:pPr>
+        <w:spacing w:line="240" w:lineRule="auto"/>
+      </w:pPr>
+      <w:r>
+        <w:rPr>
+          <w:noProof/>
+        </w:rPr>
+        <w:drawing>
+          <wp:inline distT="0" distB="0" distL="0" distR="0" wp14:anchorId="5B25C680" wp14:editId="64EB7777">
+            <wp:extent cx="5943600" cy="3263265"/>
+            <wp:effectExtent l="0" t="0" r="0" b="0"/>
+            <wp:docPr id="16" name="Picture 16"/>
+            <wp:cNvGraphicFramePr>
+              <a:graphicFrameLocks xmlns:a="http://schemas.openxmlformats.org/drawingml/2006/main" noChangeAspect="1"/>
+            </wp:cNvGraphicFramePr>
+            <a:graphic xmlns:a="http://schemas.openxmlformats.org/drawingml/2006/main">
+              <a:graphicData uri="http://schemas.openxmlformats.org/drawingml/2006/picture">
+                <pic:pic xmlns:pic="http://schemas.openxmlformats.org/drawingml/2006/picture">
+                  <pic:nvPicPr>
+                    <pic:cNvPr id="0" name=""/>
+                    <pic:cNvPicPr/>
+                  </pic:nvPicPr>
+                  <pic:blipFill>
+                    <a:blip r:embed="rId20"/>
+                    <a:stretch>
+                      <a:fillRect/>
+                    </a:stretch>
+                  </pic:blipFill>
+                  <pic:spPr>
+                    <a:xfrm>
+                      <a:off x="0" y="0"/>
+                      <a:ext cx="5943600" cy="3263265"/>
+                    </a:xfrm>
+                    <a:prstGeom prst="rect">
+                      <a:avLst/>
+                    </a:prstGeom>
+                  </pic:spPr>
+                </pic:pic>
+              </a:graphicData>
+            </a:graphic>
+          </wp:inline>
+        </w:drawing>
+      </w:r>
+    </w:p>
+    <w:p>
+      <w:pPr>
+        <w:spacing w:line="240" w:lineRule="auto"/>
+      </w:pPr>
+      <w:r>
+        <w:t>Commit and Sync the changes</w:t>
+      </w:r>
+    </w:p>
+    <w:p>
+      <w:pPr>
+        <w:spacing w:line="240" w:lineRule="auto"/>
+      </w:pPr>
+      <w:r>
+        <w:rPr>
+          <w:noProof/>
+        </w:rPr>
+        <w:drawing>
+          <wp:inline distT="0" distB="0" distL="0" distR="0" wp14:anchorId="2D6D903D" wp14:editId="3350B078">
+            <wp:extent cx="5943600" cy="3263265"/>
+            <wp:effectExtent l="0" t="0" r="0" b="0"/>
+            <wp:docPr id="17" name="Picture 17"/>
+            <wp:cNvGraphicFramePr>
+              <a:graphicFrameLocks xmlns:a="http://schemas.openxmlformats.org/drawingml/2006/main" noChangeAspect="1"/>
+            </wp:cNvGraphicFramePr>
+            <a:graphic xmlns:a="http://schemas.openxmlformats.org/drawingml/2006/main">
+              <a:graphicData uri="http://schemas.openxmlformats.org/drawingml/2006/picture">
+                <pic:pic xmlns:pic="http://schemas.openxmlformats.org/drawingml/2006/picture">
+                  <pic:nvPicPr>
+                    <pic:cNvPr id="0" name=""/>
+                    <pic:cNvPicPr/>
+                  </pic:nvPicPr>
+                  <pic:blipFill>
+                    <a:blip r:embed="rId21"/>
+                    <a:stretch>
+                      <a:fillRect/>
+                    </a:stretch>
+                  </pic:blipFill>
+                  <pic:spPr>
+                    <a:xfrm>
+                      <a:off x="0" y="0"/>
+                      <a:ext cx="5943600" cy="3263265"/>
+                    </a:xfrm>
+                    <a:prstGeom prst="rect">
+                      <a:avLst/>
+                    </a:prstGeom>
+                  </pic:spPr>
+                </pic:pic>
+              </a:graphicData>
+            </a:graphic>
+          </wp:inline>
+        </w:drawing>
+      </w:r>
     </w:p>
     <w:sectPr>
       <w:pgSz w:w="12240" w:h="15840"/>

</xml_diff>